<commit_message>
updates to week5 & 6 SDA
</commit_message>
<xml_diff>
--- a/static/files/SDA/week6/take_home_exercise_week_6.docx
+++ b/static/files/SDA/week6/take_home_exercise_week_6.docx
@@ -16,7 +16,7 @@
           <w:sz w:val="22"/>
           <w:lang w:val="en-US"/>
         </w:rPr>
-        <w:t>Survey data analysis – week 41: specifying your own survey design</w:t>
+        <w:t>Survey data analysis – week 6</w:t>
       </w:r>
       <w:r>
         <w:rPr>
@@ -24,6 +24,14 @@
           <w:sz w:val="22"/>
           <w:lang w:val="en-US"/>
         </w:rPr>
+        <w:t>: specifying your own survey design</w:t>
+      </w:r>
+      <w:r>
+        <w:rPr>
+          <w:b/>
+          <w:sz w:val="22"/>
+          <w:lang w:val="en-US"/>
+        </w:rPr>
         <w:t xml:space="preserve"> + cheat sheet</w:t>
       </w:r>
     </w:p>
@@ -62,7 +70,14 @@
           <w:sz w:val="22"/>
           <w:lang w:val="en-US"/>
         </w:rPr>
-        <w:t xml:space="preserve"> of week 40 you worked out the sampling design of your adopted survey. In some </w:t>
+        <w:t xml:space="preserve"> of week 5</w:t>
+      </w:r>
+      <w:r>
+        <w:rPr>
+          <w:sz w:val="22"/>
+          <w:lang w:val="en-US"/>
+        </w:rPr>
+        <w:t xml:space="preserve"> you worked out the sampling design of your adopted survey. In some </w:t>
       </w:r>
       <w:proofErr w:type="gramStart"/>
       <w:r>
@@ -293,16 +308,7 @@
           <w:sz w:val="22"/>
           <w:lang w:val="en-US"/>
         </w:rPr>
-        <w:t xml:space="preserve"> can be complicated, because you will need to know the total number of clusters in the population an</w:t>
-      </w:r>
-      <w:bookmarkStart w:id="0" w:name="_GoBack"/>
-      <w:bookmarkEnd w:id="0"/>
-      <w:r>
-        <w:rPr>
-          <w:sz w:val="22"/>
-          <w:lang w:val="en-US"/>
-        </w:rPr>
-        <w:t>d/or the population size for each stratum. In some cases, the survey documentation does specify these numbers, but often it will not. In th</w:t>
+        <w:t xml:space="preserve"> can be complicated, because you will need to know the total number of clusters in the population and/or the population size for each stratum. In some cases, the survey documentation does specify these numbers, but often it will not. In th</w:t>
       </w:r>
       <w:r>
         <w:rPr>
@@ -1823,23 +1829,49 @@
           <w:sz w:val="22"/>
           <w:lang w:val="en-US"/>
         </w:rPr>
-        <w:t>Note that many datasets also include a nonresponse weight (see week 44) or a “</w:t>
-      </w:r>
-      <w:proofErr w:type="spellStart"/>
-      <w:r>
-        <w:rPr>
-          <w:sz w:val="22"/>
-          <w:lang w:val="en-US"/>
-        </w:rPr>
-        <w:t>totalweight</w:t>
-      </w:r>
-      <w:proofErr w:type="spellEnd"/>
-      <w:r>
-        <w:rPr>
-          <w:sz w:val="22"/>
-          <w:lang w:val="en-US"/>
-        </w:rPr>
-        <w:t xml:space="preserve">”, being the </w:t>
+        <w:t xml:space="preserve">Note that many datasets also include a </w:t>
+      </w:r>
+      <w:r>
+        <w:rPr>
+          <w:sz w:val="22"/>
+          <w:lang w:val="en-US"/>
+        </w:rPr>
+        <w:t>“</w:t>
+      </w:r>
+      <w:r>
+        <w:rPr>
+          <w:sz w:val="22"/>
+          <w:lang w:val="en-US"/>
+        </w:rPr>
+        <w:t>nonresponse weight</w:t>
+      </w:r>
+      <w:r>
+        <w:rPr>
+          <w:sz w:val="22"/>
+          <w:lang w:val="en-US"/>
+        </w:rPr>
+        <w:t>”</w:t>
+      </w:r>
+      <w:r>
+        <w:rPr>
+          <w:sz w:val="22"/>
+          <w:lang w:val="en-US"/>
+        </w:rPr>
+        <w:t xml:space="preserve"> (see </w:t>
+      </w:r>
+      <w:r>
+        <w:rPr>
+          <w:sz w:val="22"/>
+          <w:lang w:val="en-US"/>
+        </w:rPr>
+        <w:t xml:space="preserve">week 9) or an “analysis </w:t>
+      </w:r>
+      <w:r>
+        <w:rPr>
+          <w:sz w:val="22"/>
+          <w:lang w:val="en-US"/>
+        </w:rPr>
+        <w:t xml:space="preserve">weight”, being the </w:t>
       </w:r>
       <w:r>
         <w:rPr>
@@ -1855,6 +1887,8 @@
         </w:rPr>
         <w:t xml:space="preserve">nonresponse weight. So be careful what weight you are using. </w:t>
       </w:r>
+      <w:bookmarkStart w:id="0" w:name="_GoBack"/>
+      <w:bookmarkEnd w:id="0"/>
     </w:p>
     <w:p>
       <w:pPr>
@@ -2965,10 +2999,6 @@
     <w:lsdException w:name="Book Title" w:uiPriority="33" w:qFormat="1"/>
     <w:lsdException w:name="Bibliography" w:semiHidden="1" w:uiPriority="37" w:unhideWhenUsed="1"/>
     <w:lsdException w:name="TOC Heading" w:semiHidden="1" w:uiPriority="39" w:unhideWhenUsed="1" w:qFormat="1"/>
-    <w:lsdException w:name="Grid Table Light" w:semiHidden="1" w:unhideWhenUsed="1"/>
-    <w:lsdException w:name="Grid Table 1 Light" w:semiHidden="1" w:unhideWhenUsed="1"/>
-    <w:lsdException w:name="Grid Table 2" w:semiHidden="1" w:unhideWhenUsed="1"/>
-    <w:lsdException w:name="Grid Table 3" w:semiHidden="1" w:unhideWhenUsed="1"/>
     <w:lsdException w:name="Grid Table 4" w:uiPriority="49"/>
     <w:lsdException w:name="Grid Table 5 Dark" w:uiPriority="50"/>
     <w:lsdException w:name="Grid Table 6 Colorful" w:uiPriority="51"/>

</xml_diff>